<commit_message>
Update work for today
</commit_message>
<xml_diff>
--- a/public/templates/TerminationLetterTemplate.docx
+++ b/public/templates/TerminationLetterTemplate.docx
@@ -848,14 +848,26 @@
         <w:t xml:space="preserve"> </w:t>
       </w:r>
       <w:r>
+        <w:rPr>
+          <w:b/>
+          <w:bCs/>
+        </w:rPr>
         <w:t>{</w:t>
       </w:r>
       <w:proofErr w:type="spellStart"/>
       <w:r>
+        <w:rPr>
+          <w:b/>
+          <w:bCs/>
+        </w:rPr>
         <w:t>caseType</w:t>
       </w:r>
       <w:proofErr w:type="spellEnd"/>
       <w:r>
+        <w:rPr>
+          <w:b/>
+          <w:bCs/>
+        </w:rPr>
         <w:t>}</w:t>
       </w:r>
       <w:r>
@@ -878,21 +890,41 @@
         <w:t xml:space="preserve">Based on the Retainer Agreement you signed with my office on </w:t>
       </w:r>
       <w:r>
+        <w:rPr>
+          <w:b/>
+          <w:bCs/>
+        </w:rPr>
         <w:t>{</w:t>
       </w:r>
       <w:proofErr w:type="spellStart"/>
       <w:r>
+        <w:rPr>
+          <w:b/>
+          <w:bCs/>
+        </w:rPr>
         <w:t>retainerDate</w:t>
       </w:r>
       <w:proofErr w:type="spellEnd"/>
       <w:r>
+        <w:rPr>
+          <w:b/>
+          <w:bCs/>
+        </w:rPr>
         <w:t>}</w:t>
       </w:r>
       <w:r>
         <w:t>,</w:t>
       </w:r>
       <w:r>
-        <w:t xml:space="preserve"> you agreed to fulfill a monthly payment in order for me to prepare your case, and I agreed to begin work on your case despite not receiving payment in full.</w:t>
+        <w:t xml:space="preserve"> you agreed to fulfill a monthly payment </w:t>
+      </w:r>
+      <w:proofErr w:type="gramStart"/>
+      <w:r>
+        <w:t>in order for</w:t>
+      </w:r>
+      <w:proofErr w:type="gramEnd"/>
+      <w:r>
+        <w:t xml:space="preserve"> me to prepare your case, and I agreed to begin work on your case despite not receiving payment in full.</w:t>
       </w:r>
     </w:p>
     <w:p>
@@ -910,14 +942,26 @@
         <w:t xml:space="preserve">You have failed to make payments on </w:t>
       </w:r>
       <w:r>
+        <w:rPr>
+          <w:b/>
+          <w:bCs/>
+        </w:rPr>
         <w:t>{</w:t>
       </w:r>
       <w:proofErr w:type="spellStart"/>
       <w:r>
+        <w:rPr>
+          <w:b/>
+          <w:bCs/>
+        </w:rPr>
         <w:t>missedDates</w:t>
       </w:r>
       <w:proofErr w:type="spellEnd"/>
       <w:r>
+        <w:rPr>
+          <w:b/>
+          <w:bCs/>
+        </w:rPr>
         <w:t>}</w:t>
       </w:r>
       <w:r>
@@ -942,14 +986,26 @@
         <w:t xml:space="preserve">A warning letter was issued to you on </w:t>
       </w:r>
       <w:r>
+        <w:rPr>
+          <w:b/>
+          <w:bCs/>
+        </w:rPr>
         <w:t>{</w:t>
       </w:r>
       <w:proofErr w:type="spellStart"/>
       <w:r>
+        <w:rPr>
+          <w:b/>
+          <w:bCs/>
+        </w:rPr>
         <w:t>warningDate</w:t>
       </w:r>
       <w:proofErr w:type="spellEnd"/>
       <w:r>
+        <w:rPr>
+          <w:b/>
+          <w:bCs/>
+        </w:rPr>
         <w:t>}</w:t>
       </w:r>
       <w:r>
@@ -1183,7 +1239,21 @@
         <w:rPr>
           <w:color w:val="000000"/>
         </w:rPr>
-        <w:t>All shipping expenses with the exception of the welcome packet.</w:t>
+        <w:t xml:space="preserve">All shipping expenses </w:t>
+      </w:r>
+      <w:proofErr w:type="gramStart"/>
+      <w:r>
+        <w:rPr>
+          <w:color w:val="000000"/>
+        </w:rPr>
+        <w:t>with the exception of</w:t>
+      </w:r>
+      <w:proofErr w:type="gramEnd"/>
+      <w:r>
+        <w:rPr>
+          <w:color w:val="000000"/>
+        </w:rPr>
+        <w:t xml:space="preserve"> the welcome packet.</w:t>
       </w:r>
     </w:p>
     <w:p>
@@ -1393,7 +1463,15 @@
         </w:rPr>
       </w:pPr>
       <w:r>
-        <w:t>Per the Discharge of Representation Clause in the Retainer Agreement you signed, unearned portion of the legal fee (if any) are to be calculated as follows:</w:t>
+        <w:t xml:space="preserve">Per the Discharge of Representation Clause in the Retainer Agreement you signed, unearned </w:t>
+      </w:r>
+      <w:proofErr w:type="gramStart"/>
+      <w:r>
+        <w:t>portion</w:t>
+      </w:r>
+      <w:proofErr w:type="gramEnd"/>
+      <w:r>
+        <w:t xml:space="preserve"> of the legal fee (if any) are to be calculated as follows:</w:t>
       </w:r>
       <w:r>
         <w:br/>
@@ -1445,33 +1523,58 @@
       <w:pPr>
         <w:pStyle w:val="BodyText"/>
         <w:ind w:left="90" w:right="892" w:hanging="10"/>
+        <w:jc w:val="both"/>
       </w:pPr>
       <w:r>
         <w:t xml:space="preserve">Per the Quantum Meruit clause in the Retainer Agreement, an amount of </w:t>
       </w:r>
       <w:r>
+        <w:rPr>
+          <w:b/>
+          <w:bCs/>
+        </w:rPr>
         <w:t>{</w:t>
       </w:r>
       <w:proofErr w:type="spellStart"/>
       <w:r>
+        <w:rPr>
+          <w:b/>
+          <w:bCs/>
+        </w:rPr>
         <w:t>amountPaid</w:t>
       </w:r>
       <w:proofErr w:type="spellEnd"/>
       <w:r>
+        <w:rPr>
+          <w:b/>
+          <w:bCs/>
+        </w:rPr>
         <w:t>}</w:t>
       </w:r>
       <w:r>
         <w:t xml:space="preserve"> has been paid to the Law Firm thus far. We performed </w:t>
       </w:r>
       <w:r>
+        <w:rPr>
+          <w:b/>
+          <w:bCs/>
+        </w:rPr>
         <w:t>{</w:t>
       </w:r>
       <w:proofErr w:type="spellStart"/>
       <w:r>
+        <w:rPr>
+          <w:b/>
+          <w:bCs/>
+        </w:rPr>
         <w:t>hoursWorked</w:t>
       </w:r>
       <w:proofErr w:type="spellEnd"/>
       <w:r>
+        <w:rPr>
+          <w:b/>
+          <w:bCs/>
+        </w:rPr>
         <w:t>}</w:t>
       </w:r>
       <w:r>
@@ -1490,21 +1593,40 @@
         <w:ind w:left="90" w:right="892" w:hanging="10"/>
       </w:pPr>
       <w:r>
+        <w:t xml:space="preserve">Work has been performed by the Attorneys, Paralegals, and Legal Staff of the Law </w:t>
+      </w:r>
+      <w:r>
         <w:lastRenderedPageBreak/>
-        <w:t xml:space="preserve">Work has been performed by the Attorneys, Paralegals, and Legal Staff of the Law Firm of Moumita Rahman, PLLC in the amount of </w:t>
-      </w:r>
-      <w:r>
+        <w:t xml:space="preserve">Firm of Moumita Rahman, PLLC in the amount of </w:t>
+      </w:r>
+      <w:r>
+        <w:rPr>
+          <w:b/>
+          <w:bCs/>
+        </w:rPr>
         <w:t>{</w:t>
       </w:r>
       <w:proofErr w:type="spellStart"/>
       <w:r>
+        <w:rPr>
+          <w:b/>
+          <w:bCs/>
+        </w:rPr>
         <w:t>valueOfWork</w:t>
       </w:r>
       <w:proofErr w:type="spellEnd"/>
       <w:r>
+        <w:rPr>
+          <w:b/>
+          <w:bCs/>
+        </w:rPr>
         <w:t>}</w:t>
       </w:r>
       <w:r>
+        <w:rPr>
+          <w:b/>
+          <w:bCs/>
+        </w:rPr>
         <w:t>.</w:t>
       </w:r>
       <w:r>
@@ -1526,6 +1648,10 @@
         <w:t xml:space="preserve">We have incurred expenses in the amount of </w:t>
       </w:r>
       <w:r>
+        <w:rPr>
+          <w:b/>
+          <w:bCs/>
+        </w:rPr>
         <w:t>{expenses}</w:t>
       </w:r>
       <w:r>
@@ -1648,6 +1774,7 @@
         <w:t>valueOfWork</w:t>
       </w:r>
       <w:proofErr w:type="spellEnd"/>
+      <w:proofErr w:type="gramStart"/>
       <w:r>
         <w:t>}</w:t>
       </w:r>
@@ -1661,6 +1788,7 @@
         </w:rPr>
         <w:t>+</w:t>
       </w:r>
+      <w:proofErr w:type="gramEnd"/>
       <w:r>
         <w:rPr>
           <w:b/>
@@ -1716,20 +1844,40 @@
         </w:rPr>
       </w:pPr>
       <w:r>
-        <w:t>According to the retainer, you are entitled to the difference between the amount paid to the Law Firm and any unearned portion. Since work has been performed in excess of the amount paid so far, you owe the firm</w:t>
+        <w:t xml:space="preserve">According to the retainer, you are entitled to the difference between the amount paid to the Law Firm and any unearned portion. Since work has been performed </w:t>
+      </w:r>
+      <w:proofErr w:type="gramStart"/>
+      <w:r>
+        <w:t>in excess of</w:t>
+      </w:r>
+      <w:proofErr w:type="gramEnd"/>
+      <w:r>
+        <w:t xml:space="preserve"> the amount paid so far, you owe the firm</w:t>
       </w:r>
       <w:r>
         <w:t xml:space="preserve"> </w:t>
       </w:r>
       <w:r>
+        <w:rPr>
+          <w:b/>
+          <w:bCs/>
+        </w:rPr>
         <w:t>{</w:t>
       </w:r>
       <w:proofErr w:type="spellStart"/>
       <w:r>
+        <w:rPr>
+          <w:b/>
+          <w:bCs/>
+        </w:rPr>
         <w:t>amountOwed</w:t>
       </w:r>
       <w:proofErr w:type="spellEnd"/>
       <w:r>
+        <w:rPr>
+          <w:b/>
+          <w:bCs/>
+        </w:rPr>
         <w:t>}</w:t>
       </w:r>
       <w:r>
@@ -1746,7 +1894,23 @@
         </w:numPr>
       </w:pPr>
       <w:r>
-        <w:t xml:space="preserve">Please note that the termination of this agreement does not mean you are not eligible for the benefits you are seeking and/or had originally hired us for and this withdrawal should not be construed as otherwise. </w:t>
+        <w:t xml:space="preserve">Please note that the termination of this agreement does not mean you are not eligible for the benefits you are seeking and/or </w:t>
+      </w:r>
+      <w:proofErr w:type="gramStart"/>
+      <w:r>
+        <w:t>had</w:t>
+      </w:r>
+      <w:proofErr w:type="gramEnd"/>
+      <w:r>
+        <w:t xml:space="preserve"> originally hired us </w:t>
+      </w:r>
+      <w:proofErr w:type="gramStart"/>
+      <w:r>
+        <w:t>for</w:t>
+      </w:r>
+      <w:proofErr w:type="gramEnd"/>
+      <w:r>
+        <w:t xml:space="preserve"> and this withdrawal should not be construed as otherwise. </w:t>
       </w:r>
     </w:p>
     <w:p/>
@@ -1773,8 +1937,13 @@
           <w:numId w:val="10"/>
         </w:numPr>
       </w:pPr>
-      <w:r>
-        <w:t>By this letter, I am informing you that there can no longer be and there will no longer be any attorney/client-privileged communication between you and me. Thus, it is in your best interest to refrain from sending me further communications.</w:t>
+      <w:proofErr w:type="gramStart"/>
+      <w:r>
+        <w:t>By</w:t>
+      </w:r>
+      <w:proofErr w:type="gramEnd"/>
+      <w:r>
+        <w:t xml:space="preserve"> this letter, I am informing you that there can no longer be and there will no longer be any attorney/client-privileged communication between you and me. Thus, it is in your best interest to refrain from sending me further communications.</w:t>
       </w:r>
     </w:p>
     <w:p/>

</xml_diff>